<commit_message>
fixed removed row condition bug
</commit_message>
<xml_diff>
--- a/test/templates/temp_text_field.docx
+++ b/test/templates/temp_text_field.docx
@@ -25,11 +25,13 @@
         <w:rPr>
           <w:noProof/>
         </w:rPr>
-        <w:t>abc</w:t>
+        <w:t>[DEF]</w:t>
       </w:r>
       <w:r>
         <w:fldChar w:fldCharType="end"/>
       </w:r>
+      <w:bookmarkStart w:id="0" w:name="_GoBack"/>
+      <w:bookmarkEnd w:id="0"/>
       <w:r>
         <w:t>space</w:t>
       </w:r>
@@ -53,7 +55,7 @@
           </w:ffData>
         </w:fldChar>
       </w:r>
-      <w:bookmarkStart w:id="0" w:name="ghi"/>
+      <w:bookmarkStart w:id="1" w:name="ghi"/>
       <w:r>
         <w:instrText xml:space="preserve"> FORMTEXT </w:instrText>
       </w:r>
@@ -70,9 +72,8 @@
       <w:r>
         <w:fldChar w:fldCharType="end"/>
       </w:r>
-      <w:bookmarkEnd w:id="0"/>
+      <w:bookmarkEnd w:id="1"/>
     </w:p>
-    <w:bookmarkStart w:id="1" w:name="_GoBack"/>
     <w:p>
       <w:r>
         <w:fldChar w:fldCharType="begin">
@@ -125,7 +126,6 @@
         <w:fldChar w:fldCharType="end"/>
       </w:r>
       <w:bookmarkEnd w:id="2"/>
-      <w:bookmarkEnd w:id="1"/>
       <w:r>
         <w:fldChar w:fldCharType="begin">
           <w:ffData>

</xml_diff>